<commit_message>
Made changes to the notes doc
</commit_message>
<xml_diff>
--- a/Android/Reactive-programming/KindlingAppThreadsAndCoroutines Notes.docx
+++ b/Android/Reactive-programming/KindlingAppThreadsAndCoroutines Notes.docx
@@ -3,13 +3,921 @@
 <w:document xmlns:wpc="http://schemas.microsoft.com/office/word/2010/wordprocessingCanvas" xmlns:cx="http://schemas.microsoft.com/office/drawing/2014/chartex" xmlns:cx1="http://schemas.microsoft.com/office/drawing/2015/9/8/chartex" xmlns:cx2="http://schemas.microsoft.com/office/drawing/2015/10/21/chartex" xmlns:cx3="http://schemas.microsoft.com/office/drawing/2016/5/9/chartex" xmlns:cx4="http://schemas.microsoft.com/office/drawing/2016/5/10/chartex" xmlns:cx5="http://schemas.microsoft.com/office/drawing/2016/5/11/chartex" xmlns:cx6="http://schemas.microsoft.com/office/drawing/2016/5/12/chartex" xmlns:cx7="http://schemas.microsoft.com/office/drawing/2016/5/13/chartex" xmlns:cx8="http://schemas.microsoft.com/office/drawing/2016/5/14/chartex" xmlns:mc="http://schemas.openxmlformats.org/markup-compatibility/2006" xmlns:aink="http://schemas.microsoft.com/office/drawing/2016/ink" xmlns:am3d="http://schemas.microsoft.com/office/drawing/2017/model3d" xmlns:o="urn:schemas-microsoft-com:office:office" xmlns:r="http://schemas.openxmlformats.org/officeDocument/2006/relationships" xmlns:m="http://schemas.openxmlformats.org/officeDocument/2006/math" xmlns:v="urn:schemas-microsoft-com:vml" xmlns:wp14="http://schemas.microsoft.com/office/word/2010/wordprocessingDrawing" xmlns:wp="http://schemas.openxmlformats.org/drawingml/2006/wordprocessingDrawing" xmlns:w10="urn:schemas-microsoft-com:office:word" xmlns:w="http://schemas.openxmlformats.org/wordprocessingml/2006/main" xmlns:w14="http://schemas.microsoft.com/office/word/2010/wordml" xmlns:w15="http://schemas.microsoft.com/office/word/2012/wordml" xmlns:w16cex="http://schemas.microsoft.com/office/word/2018/wordml/cex" xmlns:w16cid="http://schemas.microsoft.com/office/word/2016/wordml/cid" xmlns:w16="http://schemas.microsoft.com/office/word/2018/wordml" xmlns:w16se="http://schemas.microsoft.com/office/word/2015/wordml/symex" xmlns:wpg="http://schemas.microsoft.com/office/word/2010/wordprocessingGroup" xmlns:wpi="http://schemas.microsoft.com/office/word/2010/wordprocessingInk" xmlns:wne="http://schemas.microsoft.com/office/word/2006/wordml" xmlns:wps="http://schemas.microsoft.com/office/word/2010/wordprocessingShape" mc:Ignorable="w14 w15 w16se w16cid w16 w16cex wp14">
   <w:body>
     <w:p>
+      <w:pPr>
+        <w:rPr>
+          <w:sz w:val="32"/>
+          <w:szCs w:val="32"/>
+        </w:rPr>
+      </w:pPr>
       <w:proofErr w:type="spellStart"/>
       <w:r>
+        <w:rPr>
+          <w:sz w:val="32"/>
+          <w:szCs w:val="32"/>
+        </w:rPr>
         <w:t>KindlingAppThreadsAndCoroutines</w:t>
       </w:r>
       <w:proofErr w:type="spellEnd"/>
       <w:r>
+        <w:rPr>
+          <w:sz w:val="32"/>
+          <w:szCs w:val="32"/>
+        </w:rPr>
         <w:t xml:space="preserve"> Notes</w:t>
+      </w:r>
+    </w:p>
+    <w:p/>
+    <w:p>
+      <w:r>
+        <w:t>This app demonstrates downloading an image and displaying it in the app created in the mobile forum (fundamentals part)</w:t>
+      </w:r>
+      <w:r>
+        <w:t xml:space="preserve"> without using 3</w:t>
+      </w:r>
+      <w:r>
+        <w:rPr>
+          <w:vertAlign w:val="superscript"/>
+        </w:rPr>
+        <w:t>rd</w:t>
+      </w:r>
+      <w:r>
+        <w:t xml:space="preserve"> part libraries</w:t>
+      </w:r>
+      <w:r>
+        <w:br/>
+        <w:t xml:space="preserve"> </w:t>
+      </w:r>
+    </w:p>
+    <w:p>
+      <w:pPr>
+        <w:rPr>
+          <w:color w:val="70AD47" w:themeColor="accent6"/>
+        </w:rPr>
+      </w:pPr>
+      <w:r>
+        <w:rPr>
+          <w:color w:val="70AD47" w:themeColor="accent6"/>
+        </w:rPr>
+        <w:t>Show main activity layout</w:t>
+      </w:r>
+    </w:p>
+    <w:p>
+      <w:r>
+        <w:rPr>
+          <w:color w:val="70AD47" w:themeColor="accent6"/>
+        </w:rPr>
+        <w:t xml:space="preserve">Show image that we are going to display </w:t>
+      </w:r>
+      <w:hyperlink r:id="rId5" w:history="1">
+        <w:r>
+          <w:rPr>
+            <w:rStyle w:val="Hyperlink"/>
+          </w:rPr>
+          <w:t>https://raw.githubusercontent.com/sahilNaran/demos-hosting-images/master/cat_selfie.jpg?token=ABXDFPDPFW3EOFDF4THDL326ZODRA</w:t>
+        </w:r>
+      </w:hyperlink>
+      <w:r>
+        <w:br/>
+      </w:r>
+      <w:r>
+        <w:br/>
+      </w:r>
+      <w:r>
+        <w:rPr>
+          <w:b/>
+          <w:bCs/>
+        </w:rPr>
+        <w:t xml:space="preserve">1. Code block </w:t>
+      </w:r>
+      <w:r>
+        <w:rPr>
+          <w:b/>
+          <w:bCs/>
+        </w:rPr>
+        <w:t>1</w:t>
+      </w:r>
+      <w:r>
+        <w:br/>
+        <w:t>Android is strict about doing work on the main thread</w:t>
+      </w:r>
+    </w:p>
+    <w:p>
+      <w:r>
+        <w:t xml:space="preserve">In newer versions of android, Android will throw </w:t>
+      </w:r>
+      <w:proofErr w:type="gramStart"/>
+      <w:r>
+        <w:t>a .</w:t>
+      </w:r>
+      <w:proofErr w:type="spellStart"/>
+      <w:r>
+        <w:t>NetworkOnMainThreadException</w:t>
+      </w:r>
+      <w:proofErr w:type="spellEnd"/>
+      <w:proofErr w:type="gramEnd"/>
+    </w:p>
+    <w:p>
+      <w:pPr>
+        <w:rPr>
+          <w:color w:val="70AD47" w:themeColor="accent6"/>
+        </w:rPr>
+      </w:pPr>
+      <w:r>
+        <w:rPr>
+          <w:color w:val="70AD47" w:themeColor="accent6"/>
+        </w:rPr>
+        <w:t>Run the app to show the exception</w:t>
+      </w:r>
+    </w:p>
+    <w:p/>
+    <w:p>
+      <w:pPr>
+        <w:rPr>
+          <w:b/>
+          <w:bCs/>
+        </w:rPr>
+      </w:pPr>
+      <w:r>
+        <w:rPr>
+          <w:b/>
+          <w:bCs/>
+        </w:rPr>
+        <w:t xml:space="preserve">2. Code block </w:t>
+      </w:r>
+      <w:r>
+        <w:rPr>
+          <w:b/>
+          <w:bCs/>
+        </w:rPr>
+        <w:t>2.1</w:t>
+      </w:r>
+    </w:p>
+    <w:p>
+      <w:pPr>
+        <w:rPr>
+          <w:color w:val="70AD47" w:themeColor="accent6"/>
+        </w:rPr>
+      </w:pPr>
+      <w:r>
+        <w:rPr>
+          <w:color w:val="70AD47" w:themeColor="accent6"/>
+        </w:rPr>
+        <w:t xml:space="preserve">COMMENT OUT THE CODE IN CODE BLOCK </w:t>
+      </w:r>
+      <w:r>
+        <w:rPr>
+          <w:color w:val="70AD47" w:themeColor="accent6"/>
+        </w:rPr>
+        <w:t>1</w:t>
+      </w:r>
+      <w:r>
+        <w:rPr>
+          <w:color w:val="70AD47" w:themeColor="accent6"/>
+        </w:rPr>
+        <w:t xml:space="preserve"> </w:t>
+      </w:r>
+      <w:r>
+        <w:rPr>
+          <w:color w:val="70AD47" w:themeColor="accent6"/>
+        </w:rPr>
+        <w:br/>
+      </w:r>
+      <w:r>
+        <w:rPr>
+          <w:color w:val="70AD47" w:themeColor="accent6"/>
+        </w:rPr>
+        <w:t>UNCOMMENT OUT CODE BLOCK 2</w:t>
+      </w:r>
+      <w:r>
+        <w:rPr>
+          <w:color w:val="70AD47" w:themeColor="accent6"/>
+        </w:rPr>
+        <w:t>.1</w:t>
+      </w:r>
+    </w:p>
+    <w:p/>
+    <w:p>
+      <w:r>
+        <w:t xml:space="preserve">Let’s download the image </w:t>
+      </w:r>
+    </w:p>
+    <w:p>
+      <w:r>
+        <w:t xml:space="preserve">We begin by manually creating our own new Thread and using a Runnable. </w:t>
+      </w:r>
+    </w:p>
+    <w:p>
+      <w:pPr>
+        <w:rPr>
+          <w:color w:val="70AD47" w:themeColor="accent6"/>
+        </w:rPr>
+      </w:pPr>
+      <w:r>
+        <w:t xml:space="preserve">We start the thread. </w:t>
+      </w:r>
+      <w:r>
+        <w:br/>
+      </w:r>
+      <w:r>
+        <w:br/>
+      </w:r>
+      <w:r>
+        <w:rPr>
+          <w:color w:val="70AD47" w:themeColor="accent6"/>
+        </w:rPr>
+        <w:t>Run the app to show it fails</w:t>
+      </w:r>
+      <w:r>
+        <w:rPr>
+          <w:color w:val="70AD47" w:themeColor="accent6"/>
+        </w:rPr>
+        <w:t xml:space="preserve"> after it downloads (few seconds later after the image is downloaded)</w:t>
+      </w:r>
+    </w:p>
+    <w:p>
+      <w:pPr>
+        <w:rPr>
+          <w:color w:val="000000" w:themeColor="text1"/>
+        </w:rPr>
+      </w:pPr>
+      <w:r>
+        <w:rPr>
+          <w:color w:val="000000" w:themeColor="text1"/>
+        </w:rPr>
+        <w:t>The reason this fails is because we are trying to display the image using ‘</w:t>
+      </w:r>
+      <w:proofErr w:type="spellStart"/>
+      <w:r>
+        <w:rPr>
+          <w:color w:val="000000" w:themeColor="text1"/>
+        </w:rPr>
+        <w:t>setImageBitmap</w:t>
+      </w:r>
+      <w:proofErr w:type="spellEnd"/>
+      <w:r>
+        <w:rPr>
+          <w:color w:val="000000" w:themeColor="text1"/>
+        </w:rPr>
+        <w:t>’ on main thread</w:t>
+      </w:r>
+    </w:p>
+    <w:p>
+      <w:pPr>
+        <w:rPr>
+          <w:color w:val="000000" w:themeColor="text1"/>
+        </w:rPr>
+      </w:pPr>
+    </w:p>
+    <w:p>
+      <w:pPr>
+        <w:rPr>
+          <w:b/>
+          <w:bCs/>
+        </w:rPr>
+      </w:pPr>
+      <w:r>
+        <w:rPr>
+          <w:b/>
+          <w:bCs/>
+        </w:rPr>
+        <w:t>3</w:t>
+      </w:r>
+      <w:r>
+        <w:rPr>
+          <w:b/>
+          <w:bCs/>
+        </w:rPr>
+        <w:t xml:space="preserve">. Code block </w:t>
+      </w:r>
+      <w:r>
+        <w:rPr>
+          <w:b/>
+          <w:bCs/>
+        </w:rPr>
+        <w:t>2.2</w:t>
+      </w:r>
+    </w:p>
+    <w:p>
+      <w:pPr>
+        <w:rPr>
+          <w:color w:val="70AD47" w:themeColor="accent6"/>
+        </w:rPr>
+      </w:pPr>
+      <w:r>
+        <w:rPr>
+          <w:color w:val="70AD47" w:themeColor="accent6"/>
+        </w:rPr>
+        <w:t xml:space="preserve">COMMENT OUT THE CODE IN CODE BLOCK </w:t>
+      </w:r>
+      <w:r>
+        <w:rPr>
+          <w:color w:val="70AD47" w:themeColor="accent6"/>
+        </w:rPr>
+        <w:t>2</w:t>
+      </w:r>
+      <w:r>
+        <w:rPr>
+          <w:color w:val="70AD47" w:themeColor="accent6"/>
+        </w:rPr>
+        <w:t>.1</w:t>
+      </w:r>
+      <w:r>
+        <w:rPr>
+          <w:color w:val="70AD47" w:themeColor="accent6"/>
+        </w:rPr>
+        <w:br/>
+        <w:t xml:space="preserve">UNCOMMENT OUT CODE BLOCK </w:t>
+      </w:r>
+      <w:r>
+        <w:rPr>
+          <w:color w:val="70AD47" w:themeColor="accent6"/>
+        </w:rPr>
+        <w:t>2.2</w:t>
+      </w:r>
+    </w:p>
+    <w:p/>
+    <w:p>
+      <w:pPr>
+        <w:rPr>
+          <w:color w:val="70AD47" w:themeColor="accent6"/>
+        </w:rPr>
+      </w:pPr>
+      <w:proofErr w:type="gramStart"/>
+      <w:r>
+        <w:t>There’s</w:t>
+      </w:r>
+      <w:proofErr w:type="gramEnd"/>
+      <w:r>
+        <w:t xml:space="preserve"> two methods to switch back to the main thread,</w:t>
+      </w:r>
+      <w:r>
+        <w:br/>
+        <w:t>Let’s look at method one, using ‘</w:t>
+      </w:r>
+      <w:proofErr w:type="spellStart"/>
+      <w:r>
+        <w:t>runOnUiThread</w:t>
+      </w:r>
+      <w:proofErr w:type="spellEnd"/>
+      <w:r>
+        <w:t>’</w:t>
+      </w:r>
+      <w:r>
+        <w:br/>
+        <w:t>Seems amazing right? The problem is that we can only use run ’</w:t>
+      </w:r>
+      <w:proofErr w:type="spellStart"/>
+      <w:r>
+        <w:t>runOnUiThread</w:t>
+      </w:r>
+      <w:proofErr w:type="spellEnd"/>
+      <w:r>
+        <w:t>’</w:t>
+      </w:r>
+      <w:r>
+        <w:t xml:space="preserve"> </w:t>
+      </w:r>
+      <w:r>
+        <w:t>if we have access to the activity</w:t>
+      </w:r>
+      <w:r>
+        <w:br/>
+      </w:r>
+      <w:r>
+        <w:br/>
+      </w:r>
+      <w:r>
+        <w:rPr>
+          <w:color w:val="70AD47" w:themeColor="accent6"/>
+        </w:rPr>
+        <w:t xml:space="preserve">Run the app to show it </w:t>
+      </w:r>
+      <w:r>
+        <w:rPr>
+          <w:color w:val="70AD47" w:themeColor="accent6"/>
+        </w:rPr>
+        <w:t>works</w:t>
+      </w:r>
+    </w:p>
+    <w:p>
+      <w:pPr>
+        <w:rPr>
+          <w:color w:val="70AD47" w:themeColor="accent6"/>
+        </w:rPr>
+      </w:pPr>
+    </w:p>
+    <w:p>
+      <w:pPr>
+        <w:rPr>
+          <w:color w:val="70AD47" w:themeColor="accent6"/>
+        </w:rPr>
+      </w:pPr>
+    </w:p>
+    <w:p>
+      <w:pPr>
+        <w:rPr>
+          <w:color w:val="70AD47" w:themeColor="accent6"/>
+        </w:rPr>
+      </w:pPr>
+    </w:p>
+    <w:p>
+      <w:pPr>
+        <w:rPr>
+          <w:color w:val="70AD47" w:themeColor="accent6"/>
+        </w:rPr>
+      </w:pPr>
+    </w:p>
+    <w:p>
+      <w:pPr>
+        <w:rPr>
+          <w:color w:val="70AD47" w:themeColor="accent6"/>
+        </w:rPr>
+      </w:pPr>
+      <w:r>
+        <w:rPr>
+          <w:color w:val="70AD47" w:themeColor="accent6"/>
+        </w:rPr>
+        <w:t>Scroll down</w:t>
+      </w:r>
+    </w:p>
+    <w:p>
+      <w:pPr>
+        <w:rPr>
+          <w:b/>
+          <w:bCs/>
+        </w:rPr>
+      </w:pPr>
+      <w:r>
+        <w:rPr>
+          <w:b/>
+          <w:bCs/>
+        </w:rPr>
+        <w:lastRenderedPageBreak/>
+        <w:t>4</w:t>
+      </w:r>
+      <w:r>
+        <w:rPr>
+          <w:b/>
+          <w:bCs/>
+        </w:rPr>
+        <w:t xml:space="preserve">. Code block </w:t>
+      </w:r>
+      <w:r>
+        <w:rPr>
+          <w:b/>
+          <w:bCs/>
+        </w:rPr>
+        <w:t>2.</w:t>
+      </w:r>
+      <w:r>
+        <w:rPr>
+          <w:b/>
+          <w:bCs/>
+        </w:rPr>
+        <w:t>3</w:t>
+      </w:r>
+    </w:p>
+    <w:p>
+      <w:pPr>
+        <w:rPr>
+          <w:color w:val="70AD47" w:themeColor="accent6"/>
+        </w:rPr>
+      </w:pPr>
+      <w:r>
+        <w:rPr>
+          <w:color w:val="70AD47" w:themeColor="accent6"/>
+        </w:rPr>
+        <w:t xml:space="preserve">COMMENT OUT THE CODE IN CODE BLOCK </w:t>
+      </w:r>
+      <w:r>
+        <w:rPr>
+          <w:color w:val="70AD47" w:themeColor="accent6"/>
+        </w:rPr>
+        <w:t>2</w:t>
+      </w:r>
+      <w:r>
+        <w:rPr>
+          <w:color w:val="70AD47" w:themeColor="accent6"/>
+        </w:rPr>
+        <w:t>.2</w:t>
+      </w:r>
+      <w:r>
+        <w:rPr>
+          <w:color w:val="70AD47" w:themeColor="accent6"/>
+        </w:rPr>
+        <w:br/>
+        <w:t xml:space="preserve">UNCOMMENT OUT CODE BLOCK </w:t>
+      </w:r>
+      <w:r>
+        <w:rPr>
+          <w:color w:val="70AD47" w:themeColor="accent6"/>
+        </w:rPr>
+        <w:t>2.</w:t>
+      </w:r>
+      <w:r>
+        <w:rPr>
+          <w:color w:val="70AD47" w:themeColor="accent6"/>
+        </w:rPr>
+        <w:t>3</w:t>
+      </w:r>
+    </w:p>
+    <w:p/>
+    <w:p>
+      <w:pPr>
+        <w:rPr>
+          <w:color w:val="70AD47" w:themeColor="accent6"/>
+        </w:rPr>
+      </w:pPr>
+      <w:r>
+        <w:t>Method two: using Loopers and Handlers.</w:t>
+      </w:r>
+      <w:r>
+        <w:br/>
+        <w:t>Loopers are part of the android ecosystem,  loopers loop through all the messages or signals any thread receives and processes those messages</w:t>
+      </w:r>
+      <w:r>
+        <w:br/>
+        <w:t xml:space="preserve">Android has a main looper that we can use and access anywhere </w:t>
+      </w:r>
+      <w:r>
+        <w:br/>
+      </w:r>
+      <w:r>
+        <w:br/>
+        <w:t xml:space="preserve">Note we STILL need to spawn our own Thread and start it </w:t>
+      </w:r>
+      <w:proofErr w:type="spellStart"/>
+      <w:r>
+        <w:t>outselves</w:t>
+      </w:r>
+      <w:proofErr w:type="spellEnd"/>
+      <w:r>
+        <w:br/>
+      </w:r>
+      <w:r>
+        <w:br/>
+      </w:r>
+      <w:r>
+        <w:rPr>
+          <w:color w:val="70AD47" w:themeColor="accent6"/>
+        </w:rPr>
+        <w:t xml:space="preserve">Run the app to show it </w:t>
+      </w:r>
+      <w:r>
+        <w:rPr>
+          <w:color w:val="70AD47" w:themeColor="accent6"/>
+        </w:rPr>
+        <w:t>works</w:t>
+      </w:r>
+    </w:p>
+    <w:p>
+      <w:pPr>
+        <w:rPr>
+          <w:color w:val="000000" w:themeColor="text1"/>
+        </w:rPr>
+      </w:pPr>
+    </w:p>
+    <w:p>
+      <w:pPr>
+        <w:rPr>
+          <w:b/>
+          <w:bCs/>
+        </w:rPr>
+      </w:pPr>
+      <w:r>
+        <w:rPr>
+          <w:b/>
+          <w:bCs/>
+        </w:rPr>
+        <w:t>5</w:t>
+      </w:r>
+      <w:r>
+        <w:rPr>
+          <w:b/>
+          <w:bCs/>
+        </w:rPr>
+        <w:t xml:space="preserve">. Code block </w:t>
+      </w:r>
+      <w:r>
+        <w:rPr>
+          <w:b/>
+          <w:bCs/>
+        </w:rPr>
+        <w:t>3</w:t>
+      </w:r>
+    </w:p>
+    <w:p>
+      <w:pPr>
+        <w:rPr>
+          <w:color w:val="70AD47" w:themeColor="accent6"/>
+        </w:rPr>
+      </w:pPr>
+      <w:r>
+        <w:rPr>
+          <w:color w:val="70AD47" w:themeColor="accent6"/>
+        </w:rPr>
+        <w:t xml:space="preserve">COMMENT OUT THE CODE IN CODE BLOCK </w:t>
+      </w:r>
+      <w:r>
+        <w:rPr>
+          <w:color w:val="70AD47" w:themeColor="accent6"/>
+        </w:rPr>
+        <w:t>2.</w:t>
+      </w:r>
+      <w:r>
+        <w:rPr>
+          <w:color w:val="70AD47" w:themeColor="accent6"/>
+        </w:rPr>
+        <w:t>3</w:t>
+      </w:r>
+      <w:r>
+        <w:rPr>
+          <w:color w:val="70AD47" w:themeColor="accent6"/>
+        </w:rPr>
+        <w:br/>
+        <w:t xml:space="preserve">UNCOMMENT OUT CODE BLOCK </w:t>
+      </w:r>
+      <w:r>
+        <w:rPr>
+          <w:color w:val="70AD47" w:themeColor="accent6"/>
+        </w:rPr>
+        <w:t>3</w:t>
+      </w:r>
+    </w:p>
+    <w:p/>
+    <w:p>
+      <w:pPr>
+        <w:rPr>
+          <w:color w:val="70AD47" w:themeColor="accent6"/>
+        </w:rPr>
+      </w:pPr>
+      <w:r>
+        <w:t>Using a coroutine to run our background processing in another thread</w:t>
+      </w:r>
+      <w:r>
+        <w:br/>
+        <w:t xml:space="preserve">In this example we use a </w:t>
+      </w:r>
+      <w:proofErr w:type="spellStart"/>
+      <w:r>
+        <w:t>GlobalScope</w:t>
+      </w:r>
+      <w:proofErr w:type="spellEnd"/>
+      <w:r>
+        <w:t xml:space="preserve"> which is bound to the application lifecycle</w:t>
+      </w:r>
+      <w:r>
+        <w:br/>
+        <w:t>In this example, we are not specifying which dispatcher or thread pool to use, therefore it will run using the default Dispatcher (limited to 4 threads, the default is 2)</w:t>
+      </w:r>
+      <w:r>
+        <w:br/>
+      </w:r>
+      <w:r>
+        <w:br/>
+        <w:t>It is important to remember the IO dispatcher sometimes shares threads with the default dispatcher, meaning that it will sometimes use threads from the default dispatcher thread pool</w:t>
+      </w:r>
+      <w:r>
+        <w:br/>
+      </w:r>
+      <w:r>
+        <w:br/>
+      </w:r>
+      <w:r>
+        <w:br/>
+      </w:r>
+      <w:r>
+        <w:rPr>
+          <w:color w:val="70AD47" w:themeColor="accent6"/>
+        </w:rPr>
+        <w:t xml:space="preserve">Run the app to show it </w:t>
+      </w:r>
+      <w:r>
+        <w:rPr>
+          <w:color w:val="70AD47" w:themeColor="accent6"/>
+        </w:rPr>
+        <w:t>works</w:t>
+      </w:r>
+    </w:p>
+    <w:p>
+      <w:pPr>
+        <w:rPr>
+          <w:color w:val="000000" w:themeColor="text1"/>
+        </w:rPr>
+      </w:pPr>
+      <w:r>
+        <w:rPr>
+          <w:color w:val="000000" w:themeColor="text1"/>
+        </w:rPr>
+        <w:t>Go through the log</w:t>
+      </w:r>
+    </w:p>
+    <w:p>
+      <w:pPr>
+        <w:rPr>
+          <w:color w:val="70AD47" w:themeColor="accent6"/>
+        </w:rPr>
+      </w:pPr>
+      <w:r>
+        <w:rPr>
+          <w:color w:val="70AD47" w:themeColor="accent6"/>
+        </w:rPr>
+        <w:t>Don’t forget to filter logs by the ‘</w:t>
+      </w:r>
+      <w:proofErr w:type="spellStart"/>
+      <w:r>
+        <w:rPr>
+          <w:color w:val="70AD47" w:themeColor="accent6"/>
+        </w:rPr>
+        <w:t>MainActivityThread</w:t>
+      </w:r>
+      <w:proofErr w:type="spellEnd"/>
+      <w:r>
+        <w:rPr>
+          <w:color w:val="70AD47" w:themeColor="accent6"/>
+        </w:rPr>
+        <w:t>’ tag</w:t>
+      </w:r>
+    </w:p>
+    <w:p>
+      <w:pPr>
+        <w:rPr>
+          <w:color w:val="000000" w:themeColor="text1"/>
+        </w:rPr>
+      </w:pPr>
+      <w:r>
+        <w:rPr>
+          <w:color w:val="000000" w:themeColor="text1"/>
+        </w:rPr>
+        <w:t xml:space="preserve">As we can see in the logs, we start off in the main </w:t>
+      </w:r>
+      <w:r>
+        <w:rPr>
+          <w:color w:val="000000" w:themeColor="text1"/>
+        </w:rPr>
+        <w:t>thread, then we are in default dispatcher pool and then back in the main thread</w:t>
+      </w:r>
+    </w:p>
+    <w:p>
+      <w:pPr>
+        <w:rPr>
+          <w:color w:val="000000" w:themeColor="text1"/>
+        </w:rPr>
+      </w:pPr>
+    </w:p>
+    <w:p>
+      <w:pPr>
+        <w:rPr>
+          <w:b/>
+          <w:bCs/>
+        </w:rPr>
+      </w:pPr>
+      <w:r>
+        <w:rPr>
+          <w:b/>
+          <w:bCs/>
+        </w:rPr>
+        <w:t>5</w:t>
+      </w:r>
+      <w:r>
+        <w:rPr>
+          <w:b/>
+          <w:bCs/>
+        </w:rPr>
+        <w:t xml:space="preserve">. Code block </w:t>
+      </w:r>
+      <w:r>
+        <w:rPr>
+          <w:b/>
+          <w:bCs/>
+        </w:rPr>
+        <w:t>3</w:t>
+      </w:r>
+      <w:r>
+        <w:rPr>
+          <w:b/>
+          <w:bCs/>
+        </w:rPr>
+        <w:t>.1</w:t>
+      </w:r>
+    </w:p>
+    <w:p>
+      <w:pPr>
+        <w:rPr>
+          <w:color w:val="70AD47" w:themeColor="accent6"/>
+        </w:rPr>
+      </w:pPr>
+      <w:r>
+        <w:rPr>
+          <w:color w:val="70AD47" w:themeColor="accent6"/>
+        </w:rPr>
+        <w:t xml:space="preserve">COMMENT OUT THE CODE IN CODE BLOCK </w:t>
+      </w:r>
+      <w:r>
+        <w:rPr>
+          <w:color w:val="70AD47" w:themeColor="accent6"/>
+        </w:rPr>
+        <w:t>3</w:t>
+      </w:r>
+      <w:r>
+        <w:rPr>
+          <w:color w:val="70AD47" w:themeColor="accent6"/>
+        </w:rPr>
+        <w:br/>
+        <w:t xml:space="preserve">UNCOMMENT OUT CODE BLOCK </w:t>
+      </w:r>
+      <w:r>
+        <w:rPr>
+          <w:color w:val="70AD47" w:themeColor="accent6"/>
+        </w:rPr>
+        <w:t>3</w:t>
+      </w:r>
+      <w:r>
+        <w:rPr>
+          <w:color w:val="70AD47" w:themeColor="accent6"/>
+        </w:rPr>
+        <w:t>.1</w:t>
+      </w:r>
+    </w:p>
+    <w:p/>
+    <w:p>
+      <w:r>
+        <w:t xml:space="preserve">In this example we removed the handler and explicitly defined which thread pools we want to use. </w:t>
+      </w:r>
+      <w:r>
+        <w:br/>
+        <w:t xml:space="preserve">In the </w:t>
+      </w:r>
+      <w:proofErr w:type="gramStart"/>
+      <w:r>
+        <w:t>launch(</w:t>
+      </w:r>
+      <w:proofErr w:type="gramEnd"/>
+      <w:r>
+        <w:t xml:space="preserve">) method we specified the context of the scope using the IO dispatcher. </w:t>
+      </w:r>
+      <w:r>
+        <w:br/>
+        <w:t xml:space="preserve">Within in </w:t>
+      </w:r>
+      <w:proofErr w:type="gramStart"/>
+      <w:r>
+        <w:t>the .launch</w:t>
+      </w:r>
+      <w:proofErr w:type="gramEnd"/>
+      <w:r>
+        <w:t xml:space="preserve"> method we have access to the coroutine scope therefore it’s easy for us to display the our image on the main thread using the Main dispatcher</w:t>
+      </w:r>
+    </w:p>
+    <w:p>
+      <w:pPr>
+        <w:rPr>
+          <w:color w:val="70AD47" w:themeColor="accent6"/>
+        </w:rPr>
+      </w:pPr>
+      <w:r>
+        <w:rPr>
+          <w:color w:val="70AD47" w:themeColor="accent6"/>
+        </w:rPr>
+        <w:t xml:space="preserve">Run the app to show it </w:t>
+      </w:r>
+      <w:r>
+        <w:rPr>
+          <w:color w:val="70AD47" w:themeColor="accent6"/>
+        </w:rPr>
+        <w:t>works</w:t>
+      </w:r>
+    </w:p>
+    <w:p>
+      <w:pPr>
+        <w:rPr>
+          <w:color w:val="70AD47" w:themeColor="accent6"/>
+        </w:rPr>
+      </w:pPr>
+      <w:r>
+        <w:rPr>
+          <w:color w:val="70AD47" w:themeColor="accent6"/>
+        </w:rPr>
+        <w:t>Show logs</w:t>
+      </w:r>
+    </w:p>
+    <w:p>
+      <w:pPr>
+        <w:rPr>
+          <w:color w:val="000000" w:themeColor="text1"/>
+        </w:rPr>
+      </w:pPr>
+      <w:r>
+        <w:rPr>
+          <w:color w:val="000000" w:themeColor="text1"/>
+        </w:rPr>
+        <w:t xml:space="preserve">The problem with manual thread management is that </w:t>
+      </w:r>
+      <w:r>
+        <w:rPr>
+          <w:color w:val="000000" w:themeColor="text1"/>
+        </w:rPr>
+        <w:t>it doesn’t scale well is memory intensive</w:t>
       </w:r>
     </w:p>
     <w:sectPr>
@@ -20,6 +928,243 @@
     </w:sectPr>
   </w:body>
 </w:document>
+</file>
+
+<file path=word/numbering.xml><?xml version="1.0" encoding="utf-8"?>
+<w:numbering xmlns:wpc="http://schemas.microsoft.com/office/word/2010/wordprocessingCanvas" xmlns:cx="http://schemas.microsoft.com/office/drawing/2014/chartex" xmlns:cx1="http://schemas.microsoft.com/office/drawing/2015/9/8/chartex" xmlns:cx2="http://schemas.microsoft.com/office/drawing/2015/10/21/chartex" xmlns:cx3="http://schemas.microsoft.com/office/drawing/2016/5/9/chartex" xmlns:cx4="http://schemas.microsoft.com/office/drawing/2016/5/10/chartex" xmlns:cx5="http://schemas.microsoft.com/office/drawing/2016/5/11/chartex" xmlns:cx6="http://schemas.microsoft.com/office/drawing/2016/5/12/chartex" xmlns:cx7="http://schemas.microsoft.com/office/drawing/2016/5/13/chartex" xmlns:cx8="http://schemas.microsoft.com/office/drawing/2016/5/14/chartex" xmlns:mc="http://schemas.openxmlformats.org/markup-compatibility/2006" xmlns:aink="http://schemas.microsoft.com/office/drawing/2016/ink" xmlns:am3d="http://schemas.microsoft.com/office/drawing/2017/model3d" xmlns:o="urn:schemas-microsoft-com:office:office" xmlns:r="http://schemas.openxmlformats.org/officeDocument/2006/relationships" xmlns:m="http://schemas.openxmlformats.org/officeDocument/2006/math" xmlns:v="urn:schemas-microsoft-com:vml" xmlns:wp14="http://schemas.microsoft.com/office/word/2010/wordprocessingDrawing" xmlns:wp="http://schemas.openxmlformats.org/drawingml/2006/wordprocessingDrawing" xmlns:w10="urn:schemas-microsoft-com:office:word" xmlns:w="http://schemas.openxmlformats.org/wordprocessingml/2006/main" xmlns:w14="http://schemas.microsoft.com/office/word/2010/wordml" xmlns:w15="http://schemas.microsoft.com/office/word/2012/wordml" xmlns:w16cex="http://schemas.microsoft.com/office/word/2018/wordml/cex" xmlns:w16cid="http://schemas.microsoft.com/office/word/2016/wordml/cid" xmlns:w16="http://schemas.microsoft.com/office/word/2018/wordml" xmlns:w16se="http://schemas.microsoft.com/office/word/2015/wordml/symex" xmlns:wpg="http://schemas.microsoft.com/office/word/2010/wordprocessingGroup" xmlns:wpi="http://schemas.microsoft.com/office/word/2010/wordprocessingInk" xmlns:wne="http://schemas.microsoft.com/office/word/2006/wordml" xmlns:wps="http://schemas.microsoft.com/office/word/2010/wordprocessingShape" mc:Ignorable="w14 w15 w16se w16cid w16 w16cex wp14">
+  <w:abstractNum w:abstractNumId="0" w15:restartNumberingAfterBreak="0">
+    <w:nsid w:val="1D853CBD"/>
+    <w:multiLevelType w:val="hybridMultilevel"/>
+    <w:tmpl w:val="EE52635A"/>
+    <w:lvl w:ilvl="0" w:tplc="2BDCE006">
+      <w:start w:val="2"/>
+      <w:numFmt w:val="bullet"/>
+      <w:lvlText w:val="-"/>
+      <w:lvlJc w:val="left"/>
+      <w:pPr>
+        <w:ind w:left="360" w:hanging="360"/>
+      </w:pPr>
+      <w:rPr>
+        <w:rFonts w:ascii="Calibri" w:eastAsiaTheme="minorHAnsi" w:hAnsi="Calibri" w:cs="Calibri" w:hint="default"/>
+      </w:rPr>
+    </w:lvl>
+    <w:lvl w:ilvl="1" w:tplc="04090003" w:tentative="1">
+      <w:start w:val="1"/>
+      <w:numFmt w:val="bullet"/>
+      <w:lvlText w:val="o"/>
+      <w:lvlJc w:val="left"/>
+      <w:pPr>
+        <w:ind w:left="1080" w:hanging="360"/>
+      </w:pPr>
+      <w:rPr>
+        <w:rFonts w:ascii="Courier New" w:hAnsi="Courier New" w:hint="default"/>
+      </w:rPr>
+    </w:lvl>
+    <w:lvl w:ilvl="2" w:tplc="04090005" w:tentative="1">
+      <w:start w:val="1"/>
+      <w:numFmt w:val="bullet"/>
+      <w:lvlText w:val=""/>
+      <w:lvlJc w:val="left"/>
+      <w:pPr>
+        <w:ind w:left="1800" w:hanging="360"/>
+      </w:pPr>
+      <w:rPr>
+        <w:rFonts w:ascii="Wingdings" w:hAnsi="Wingdings" w:hint="default"/>
+      </w:rPr>
+    </w:lvl>
+    <w:lvl w:ilvl="3" w:tplc="04090001" w:tentative="1">
+      <w:start w:val="1"/>
+      <w:numFmt w:val="bullet"/>
+      <w:lvlText w:val=""/>
+      <w:lvlJc w:val="left"/>
+      <w:pPr>
+        <w:ind w:left="2520" w:hanging="360"/>
+      </w:pPr>
+      <w:rPr>
+        <w:rFonts w:ascii="Symbol" w:hAnsi="Symbol" w:hint="default"/>
+      </w:rPr>
+    </w:lvl>
+    <w:lvl w:ilvl="4" w:tplc="04090003" w:tentative="1">
+      <w:start w:val="1"/>
+      <w:numFmt w:val="bullet"/>
+      <w:lvlText w:val="o"/>
+      <w:lvlJc w:val="left"/>
+      <w:pPr>
+        <w:ind w:left="3240" w:hanging="360"/>
+      </w:pPr>
+      <w:rPr>
+        <w:rFonts w:ascii="Courier New" w:hAnsi="Courier New" w:hint="default"/>
+      </w:rPr>
+    </w:lvl>
+    <w:lvl w:ilvl="5" w:tplc="04090005" w:tentative="1">
+      <w:start w:val="1"/>
+      <w:numFmt w:val="bullet"/>
+      <w:lvlText w:val=""/>
+      <w:lvlJc w:val="left"/>
+      <w:pPr>
+        <w:ind w:left="3960" w:hanging="360"/>
+      </w:pPr>
+      <w:rPr>
+        <w:rFonts w:ascii="Wingdings" w:hAnsi="Wingdings" w:hint="default"/>
+      </w:rPr>
+    </w:lvl>
+    <w:lvl w:ilvl="6" w:tplc="04090001" w:tentative="1">
+      <w:start w:val="1"/>
+      <w:numFmt w:val="bullet"/>
+      <w:lvlText w:val=""/>
+      <w:lvlJc w:val="left"/>
+      <w:pPr>
+        <w:ind w:left="4680" w:hanging="360"/>
+      </w:pPr>
+      <w:rPr>
+        <w:rFonts w:ascii="Symbol" w:hAnsi="Symbol" w:hint="default"/>
+      </w:rPr>
+    </w:lvl>
+    <w:lvl w:ilvl="7" w:tplc="04090003" w:tentative="1">
+      <w:start w:val="1"/>
+      <w:numFmt w:val="bullet"/>
+      <w:lvlText w:val="o"/>
+      <w:lvlJc w:val="left"/>
+      <w:pPr>
+        <w:ind w:left="5400" w:hanging="360"/>
+      </w:pPr>
+      <w:rPr>
+        <w:rFonts w:ascii="Courier New" w:hAnsi="Courier New" w:hint="default"/>
+      </w:rPr>
+    </w:lvl>
+    <w:lvl w:ilvl="8" w:tplc="04090005" w:tentative="1">
+      <w:start w:val="1"/>
+      <w:numFmt w:val="bullet"/>
+      <w:lvlText w:val=""/>
+      <w:lvlJc w:val="left"/>
+      <w:pPr>
+        <w:ind w:left="6120" w:hanging="360"/>
+      </w:pPr>
+      <w:rPr>
+        <w:rFonts w:ascii="Wingdings" w:hAnsi="Wingdings" w:hint="default"/>
+      </w:rPr>
+    </w:lvl>
+  </w:abstractNum>
+  <w:abstractNum w:abstractNumId="1" w15:restartNumberingAfterBreak="0">
+    <w:nsid w:val="6E6D2097"/>
+    <w:multiLevelType w:val="hybridMultilevel"/>
+    <w:tmpl w:val="DAE402BA"/>
+    <w:lvl w:ilvl="0" w:tplc="58423132">
+      <w:start w:val="2"/>
+      <w:numFmt w:val="bullet"/>
+      <w:lvlText w:val="-"/>
+      <w:lvlJc w:val="left"/>
+      <w:pPr>
+        <w:ind w:left="720" w:hanging="360"/>
+      </w:pPr>
+      <w:rPr>
+        <w:rFonts w:ascii="Calibri" w:eastAsiaTheme="minorHAnsi" w:hAnsi="Calibri" w:cs="Calibri" w:hint="default"/>
+      </w:rPr>
+    </w:lvl>
+    <w:lvl w:ilvl="1" w:tplc="04090003" w:tentative="1">
+      <w:start w:val="1"/>
+      <w:numFmt w:val="bullet"/>
+      <w:lvlText w:val="o"/>
+      <w:lvlJc w:val="left"/>
+      <w:pPr>
+        <w:ind w:left="1440" w:hanging="360"/>
+      </w:pPr>
+      <w:rPr>
+        <w:rFonts w:ascii="Courier New" w:hAnsi="Courier New" w:hint="default"/>
+      </w:rPr>
+    </w:lvl>
+    <w:lvl w:ilvl="2" w:tplc="04090005" w:tentative="1">
+      <w:start w:val="1"/>
+      <w:numFmt w:val="bullet"/>
+      <w:lvlText w:val=""/>
+      <w:lvlJc w:val="left"/>
+      <w:pPr>
+        <w:ind w:left="2160" w:hanging="360"/>
+      </w:pPr>
+      <w:rPr>
+        <w:rFonts w:ascii="Wingdings" w:hAnsi="Wingdings" w:hint="default"/>
+      </w:rPr>
+    </w:lvl>
+    <w:lvl w:ilvl="3" w:tplc="04090001" w:tentative="1">
+      <w:start w:val="1"/>
+      <w:numFmt w:val="bullet"/>
+      <w:lvlText w:val=""/>
+      <w:lvlJc w:val="left"/>
+      <w:pPr>
+        <w:ind w:left="2880" w:hanging="360"/>
+      </w:pPr>
+      <w:rPr>
+        <w:rFonts w:ascii="Symbol" w:hAnsi="Symbol" w:hint="default"/>
+      </w:rPr>
+    </w:lvl>
+    <w:lvl w:ilvl="4" w:tplc="04090003" w:tentative="1">
+      <w:start w:val="1"/>
+      <w:numFmt w:val="bullet"/>
+      <w:lvlText w:val="o"/>
+      <w:lvlJc w:val="left"/>
+      <w:pPr>
+        <w:ind w:left="3600" w:hanging="360"/>
+      </w:pPr>
+      <w:rPr>
+        <w:rFonts w:ascii="Courier New" w:hAnsi="Courier New" w:hint="default"/>
+      </w:rPr>
+    </w:lvl>
+    <w:lvl w:ilvl="5" w:tplc="04090005" w:tentative="1">
+      <w:start w:val="1"/>
+      <w:numFmt w:val="bullet"/>
+      <w:lvlText w:val=""/>
+      <w:lvlJc w:val="left"/>
+      <w:pPr>
+        <w:ind w:left="4320" w:hanging="360"/>
+      </w:pPr>
+      <w:rPr>
+        <w:rFonts w:ascii="Wingdings" w:hAnsi="Wingdings" w:hint="default"/>
+      </w:rPr>
+    </w:lvl>
+    <w:lvl w:ilvl="6" w:tplc="04090001" w:tentative="1">
+      <w:start w:val="1"/>
+      <w:numFmt w:val="bullet"/>
+      <w:lvlText w:val=""/>
+      <w:lvlJc w:val="left"/>
+      <w:pPr>
+        <w:ind w:left="5040" w:hanging="360"/>
+      </w:pPr>
+      <w:rPr>
+        <w:rFonts w:ascii="Symbol" w:hAnsi="Symbol" w:hint="default"/>
+      </w:rPr>
+    </w:lvl>
+    <w:lvl w:ilvl="7" w:tplc="04090003" w:tentative="1">
+      <w:start w:val="1"/>
+      <w:numFmt w:val="bullet"/>
+      <w:lvlText w:val="o"/>
+      <w:lvlJc w:val="left"/>
+      <w:pPr>
+        <w:ind w:left="5760" w:hanging="360"/>
+      </w:pPr>
+      <w:rPr>
+        <w:rFonts w:ascii="Courier New" w:hAnsi="Courier New" w:hint="default"/>
+      </w:rPr>
+    </w:lvl>
+    <w:lvl w:ilvl="8" w:tplc="04090005" w:tentative="1">
+      <w:start w:val="1"/>
+      <w:numFmt w:val="bullet"/>
+      <w:lvlText w:val=""/>
+      <w:lvlJc w:val="left"/>
+      <w:pPr>
+        <w:ind w:left="6480" w:hanging="360"/>
+      </w:pPr>
+      <w:rPr>
+        <w:rFonts w:ascii="Wingdings" w:hAnsi="Wingdings" w:hint="default"/>
+      </w:rPr>
+    </w:lvl>
+  </w:abstractNum>
+  <w:num w:numId="1">
+    <w:abstractNumId w:val="1"/>
+  </w:num>
+  <w:num w:numId="2">
+    <w:abstractNumId w:val="0"/>
+  </w:num>
+</w:numbering>
 </file>
 
 <file path=word/styles.xml><?xml version="1.0" encoding="utf-8"?>
@@ -444,6 +1589,40 @@
     <w:semiHidden/>
     <w:unhideWhenUsed/>
   </w:style>
+  <w:style w:type="paragraph" w:styleId="ListParagraph">
+    <w:name w:val="List Paragraph"/>
+    <w:basedOn w:val="Normal"/>
+    <w:uiPriority w:val="34"/>
+    <w:qFormat/>
+    <w:rsid w:val="00B67554"/>
+    <w:pPr>
+      <w:ind w:left="720"/>
+      <w:contextualSpacing/>
+    </w:pPr>
+  </w:style>
+  <w:style w:type="character" w:styleId="Hyperlink">
+    <w:name w:val="Hyperlink"/>
+    <w:basedOn w:val="DefaultParagraphFont"/>
+    <w:uiPriority w:val="99"/>
+    <w:unhideWhenUsed/>
+    <w:rsid w:val="00B67554"/>
+    <w:rPr>
+      <w:color w:val="0563C1" w:themeColor="hyperlink"/>
+      <w:u w:val="single"/>
+    </w:rPr>
+  </w:style>
+  <w:style w:type="character" w:styleId="UnresolvedMention">
+    <w:name w:val="Unresolved Mention"/>
+    <w:basedOn w:val="DefaultParagraphFont"/>
+    <w:uiPriority w:val="99"/>
+    <w:semiHidden/>
+    <w:unhideWhenUsed/>
+    <w:rsid w:val="00B67554"/>
+    <w:rPr>
+      <w:color w:val="605E5C"/>
+      <w:shd w:val="clear" w:color="auto" w:fill="E1DFDD"/>
+    </w:rPr>
+  </w:style>
 </w:styles>
 </file>
 

</xml_diff>